<commit_message>
Last update to User Stories
</commit_message>
<xml_diff>
--- a/User Stories.docx
+++ b/User Stories.docx
@@ -65,176 +65,179 @@
       <w:r>
         <w:t>Want to be able to control a character</w:t>
       </w:r>
+    </w:p>
+    <w:p>
+      <w:pPr>
+        <w:pStyle w:val="ListParagraph"/>
+        <w:numPr>
+          <w:ilvl w:val="2"/>
+          <w:numId w:val="1"/>
+        </w:numPr>
+      </w:pPr>
+      <w:r>
+        <w:t>Want the camera to follow me if I leave the visible space</w:t>
+      </w:r>
+    </w:p>
+    <w:p>
+      <w:pPr>
+        <w:pStyle w:val="ListParagraph"/>
+        <w:numPr>
+          <w:ilvl w:val="2"/>
+          <w:numId w:val="1"/>
+        </w:numPr>
+      </w:pPr>
+      <w:r>
+        <w:t>Want to be able to open and close doors</w:t>
+      </w:r>
+    </w:p>
+    <w:p>
+      <w:pPr>
+        <w:pStyle w:val="ListParagraph"/>
+        <w:numPr>
+          <w:ilvl w:val="2"/>
+          <w:numId w:val="1"/>
+        </w:numPr>
+      </w:pPr>
+      <w:r>
+        <w:t>Do not want to walk through walls</w:t>
+      </w:r>
+    </w:p>
+    <w:p>
+      <w:pPr>
+        <w:pStyle w:val="ListParagraph"/>
+        <w:ind w:left="1440"/>
+      </w:pPr>
+    </w:p>
+    <w:p>
+      <w:pPr>
+        <w:pStyle w:val="ListParagraph"/>
+        <w:ind w:left="1440"/>
+      </w:pPr>
+    </w:p>
+    <w:p>
+      <w:pPr>
+        <w:pStyle w:val="ListParagraph"/>
+        <w:numPr>
+          <w:ilvl w:val="0"/>
+          <w:numId w:val="1"/>
+        </w:numPr>
+      </w:pPr>
+      <w:r>
+        <w:t>Sprint 2:</w:t>
+      </w:r>
+    </w:p>
+    <w:p>
+      <w:pPr>
+        <w:pStyle w:val="ListParagraph"/>
+        <w:numPr>
+          <w:ilvl w:val="1"/>
+          <w:numId w:val="1"/>
+        </w:numPr>
+      </w:pPr>
+      <w:r>
+        <w:t>As a User I,</w:t>
+      </w:r>
+    </w:p>
+    <w:p>
+      <w:pPr>
+        <w:pStyle w:val="ListParagraph"/>
+        <w:numPr>
+          <w:ilvl w:val="2"/>
+          <w:numId w:val="1"/>
+        </w:numPr>
+      </w:pPr>
+      <w:r>
+        <w:t>Do not want to walk through objects</w:t>
+      </w:r>
+    </w:p>
+    <w:p>
+      <w:pPr>
+        <w:pStyle w:val="ListParagraph"/>
+        <w:numPr>
+          <w:ilvl w:val="2"/>
+          <w:numId w:val="1"/>
+        </w:numPr>
+      </w:pPr>
+      <w:r>
+        <w:t>Want to be able to lock and unlock doors with key(s)</w:t>
+      </w:r>
+    </w:p>
+    <w:p>
+      <w:pPr>
+        <w:pStyle w:val="ListParagraph"/>
+        <w:numPr>
+          <w:ilvl w:val="2"/>
+          <w:numId w:val="1"/>
+        </w:numPr>
+      </w:pPr>
+      <w:r>
+        <w:t>Want to be able to go up and down floors of the mansion</w:t>
+      </w:r>
+    </w:p>
+    <w:p>
+      <w:pPr>
+        <w:pStyle w:val="ListParagraph"/>
+        <w:numPr>
+          <w:ilvl w:val="2"/>
+          <w:numId w:val="1"/>
+        </w:numPr>
+      </w:pPr>
+      <w:r>
+        <w:t>Want to explore different floors of the mansion</w:t>
+      </w:r>
+    </w:p>
+    <w:p>
+      <w:pPr>
+        <w:pStyle w:val="ListParagraph"/>
+        <w:numPr>
+          <w:ilvl w:val="2"/>
+          <w:numId w:val="1"/>
+        </w:numPr>
+      </w:pPr>
+      <w:r>
+        <w:t>Want to interact with a puzzle driven story</w:t>
+      </w:r>
+    </w:p>
+    <w:p>
+      <w:pPr>
+        <w:pStyle w:val="ListParagraph"/>
+        <w:numPr>
+          <w:ilvl w:val="2"/>
+          <w:numId w:val="1"/>
+        </w:numPr>
+      </w:pPr>
+      <w:r>
+        <w:t>Want to be able to pick up items</w:t>
+      </w:r>
+    </w:p>
+    <w:p>
+      <w:pPr>
+        <w:pStyle w:val="ListParagraph"/>
+        <w:numPr>
+          <w:ilvl w:val="2"/>
+          <w:numId w:val="1"/>
+        </w:numPr>
+      </w:pPr>
+      <w:r>
+        <w:t>Want to be able to keep items on my person</w:t>
+      </w:r>
+    </w:p>
+    <w:p>
+      <w:pPr>
+        <w:pStyle w:val="ListParagraph"/>
+        <w:numPr>
+          <w:ilvl w:val="2"/>
+          <w:numId w:val="1"/>
+        </w:numPr>
+      </w:pPr>
+      <w:r>
+        <w:t>Want to have an enemy</w:t>
+      </w:r>
+      <w:r>
+        <w:t xml:space="preserve"> to avoid while I explore the mansion</w:t>
+      </w:r>
       <w:bookmarkStart w:id="0" w:name="_GoBack"/>
       <w:bookmarkEnd w:id="0"/>
-    </w:p>
-    <w:p>
-      <w:pPr>
-        <w:pStyle w:val="ListParagraph"/>
-        <w:numPr>
-          <w:ilvl w:val="2"/>
-          <w:numId w:val="1"/>
-        </w:numPr>
-      </w:pPr>
-      <w:r>
-        <w:t>Want the camera to follow me if I leave the visible space</w:t>
-      </w:r>
-    </w:p>
-    <w:p>
-      <w:pPr>
-        <w:pStyle w:val="ListParagraph"/>
-        <w:numPr>
-          <w:ilvl w:val="2"/>
-          <w:numId w:val="1"/>
-        </w:numPr>
-      </w:pPr>
-      <w:r>
-        <w:t>Want to be able to open and close doors</w:t>
-      </w:r>
-    </w:p>
-    <w:p>
-      <w:pPr>
-        <w:pStyle w:val="ListParagraph"/>
-        <w:numPr>
-          <w:ilvl w:val="2"/>
-          <w:numId w:val="1"/>
-        </w:numPr>
-      </w:pPr>
-      <w:r>
-        <w:t>Do not want to walk through walls</w:t>
-      </w:r>
-    </w:p>
-    <w:p>
-      <w:pPr>
-        <w:pStyle w:val="ListParagraph"/>
-        <w:ind w:left="1440"/>
-      </w:pPr>
-    </w:p>
-    <w:p>
-      <w:pPr>
-        <w:pStyle w:val="ListParagraph"/>
-        <w:ind w:left="1440"/>
-      </w:pPr>
-    </w:p>
-    <w:p>
-      <w:pPr>
-        <w:pStyle w:val="ListParagraph"/>
-        <w:numPr>
-          <w:ilvl w:val="0"/>
-          <w:numId w:val="1"/>
-        </w:numPr>
-      </w:pPr>
-      <w:r>
-        <w:t>Sprint 2:</w:t>
-      </w:r>
-    </w:p>
-    <w:p>
-      <w:pPr>
-        <w:pStyle w:val="ListParagraph"/>
-        <w:numPr>
-          <w:ilvl w:val="1"/>
-          <w:numId w:val="1"/>
-        </w:numPr>
-      </w:pPr>
-      <w:r>
-        <w:t>As a User I,</w:t>
-      </w:r>
-    </w:p>
-    <w:p>
-      <w:pPr>
-        <w:pStyle w:val="ListParagraph"/>
-        <w:numPr>
-          <w:ilvl w:val="2"/>
-          <w:numId w:val="1"/>
-        </w:numPr>
-      </w:pPr>
-      <w:r>
-        <w:t>Do not want to walk through objects</w:t>
-      </w:r>
-    </w:p>
-    <w:p>
-      <w:pPr>
-        <w:pStyle w:val="ListParagraph"/>
-        <w:numPr>
-          <w:ilvl w:val="2"/>
-          <w:numId w:val="1"/>
-        </w:numPr>
-      </w:pPr>
-      <w:r>
-        <w:t>Want to be able to lock and unlock doors with key(s)</w:t>
-      </w:r>
-    </w:p>
-    <w:p>
-      <w:pPr>
-        <w:pStyle w:val="ListParagraph"/>
-        <w:numPr>
-          <w:ilvl w:val="2"/>
-          <w:numId w:val="1"/>
-        </w:numPr>
-      </w:pPr>
-      <w:r>
-        <w:t>Want to be able to go up and down floors of the mansion</w:t>
-      </w:r>
-    </w:p>
-    <w:p>
-      <w:pPr>
-        <w:pStyle w:val="ListParagraph"/>
-        <w:numPr>
-          <w:ilvl w:val="2"/>
-          <w:numId w:val="1"/>
-        </w:numPr>
-      </w:pPr>
-      <w:r>
-        <w:t>Want to explore different floors of the mansion</w:t>
-      </w:r>
-    </w:p>
-    <w:p>
-      <w:pPr>
-        <w:pStyle w:val="ListParagraph"/>
-        <w:numPr>
-          <w:ilvl w:val="2"/>
-          <w:numId w:val="1"/>
-        </w:numPr>
-      </w:pPr>
-      <w:r>
-        <w:t>Want to interact with a puzzle driven story</w:t>
-      </w:r>
-    </w:p>
-    <w:p>
-      <w:pPr>
-        <w:pStyle w:val="ListParagraph"/>
-        <w:numPr>
-          <w:ilvl w:val="2"/>
-          <w:numId w:val="1"/>
-        </w:numPr>
-      </w:pPr>
-      <w:r>
-        <w:t>Want to be able to pick up items</w:t>
-      </w:r>
-    </w:p>
-    <w:p>
-      <w:pPr>
-        <w:pStyle w:val="ListParagraph"/>
-        <w:numPr>
-          <w:ilvl w:val="2"/>
-          <w:numId w:val="1"/>
-        </w:numPr>
-      </w:pPr>
-      <w:r>
-        <w:t>Want to be able to keep items on my person</w:t>
-      </w:r>
-    </w:p>
-    <w:p>
-      <w:pPr>
-        <w:pStyle w:val="ListParagraph"/>
-        <w:numPr>
-          <w:ilvl w:val="2"/>
-          <w:numId w:val="1"/>
-        </w:numPr>
-      </w:pPr>
-      <w:r>
-        <w:t>Want to have an enemy to play against</w:t>
-      </w:r>
     </w:p>
     <w:sectPr>
       <w:pgSz w:w="12240" w:h="15840"/>

</xml_diff>